<commit_message>
Digital Merketing CV are added
</commit_message>
<xml_diff>
--- a/cv/Cover Letter Rabbi.docx
+++ b/cv/Cover Letter Rabbi.docx
@@ -1,6 +1,6 @@
 
 <file path=word/document.xml><?xml version="1.0" encoding="utf-8"?>
-<w:document xmlns:wpc="http://schemas.microsoft.com/office/word/2010/wordprocessingCanvas" xmlns:cx="http://schemas.microsoft.com/office/drawing/2014/chartex" xmlns:cx1="http://schemas.microsoft.com/office/drawing/2015/9/8/chartex" xmlns:cx2="http://schemas.microsoft.com/office/drawing/2015/10/21/chartex" xmlns:cx3="http://schemas.microsoft.com/office/drawing/2016/5/9/chartex" xmlns:cx4="http://schemas.microsoft.com/office/drawing/2016/5/10/chartex" xmlns:cx5="http://schemas.microsoft.com/office/drawing/2016/5/11/chartex" xmlns:cx6="http://schemas.microsoft.com/office/drawing/2016/5/12/chartex" xmlns:cx7="http://schemas.microsoft.com/office/drawing/2016/5/13/chartex" xmlns:cx8="http://schemas.microsoft.com/office/drawing/2016/5/14/chartex" xmlns:mc="http://schemas.openxmlformats.org/markup-compatibility/2006" xmlns:aink="http://schemas.microsoft.com/office/drawing/2016/ink" xmlns:am3d="http://schemas.microsoft.com/office/drawing/2017/model3d" xmlns:o="urn:schemas-microsoft-com:office:office" xmlns:r="http://schemas.openxmlformats.org/officeDocument/2006/relationships" xmlns:m="http://schemas.openxmlformats.org/officeDocument/2006/math" xmlns:v="urn:schemas-microsoft-com:vml" xmlns:wp14="http://schemas.microsoft.com/office/word/2010/wordprocessingDrawing" xmlns:wp="http://schemas.openxmlformats.org/drawingml/2006/wordprocessingDrawing" xmlns:w10="urn:schemas-microsoft-com:office:word" xmlns:w="http://schemas.openxmlformats.org/wordprocessingml/2006/main" xmlns:w14="http://schemas.microsoft.com/office/word/2010/wordml" xmlns:w15="http://schemas.microsoft.com/office/word/2012/wordml" xmlns:w16cex="http://schemas.microsoft.com/office/word/2018/wordml/cex" xmlns:w16cid="http://schemas.microsoft.com/office/word/2016/wordml/cid" xmlns:w16="http://schemas.microsoft.com/office/word/2018/wordml" xmlns:w16se="http://schemas.microsoft.com/office/word/2015/wordml/symex" xmlns:wpg="http://schemas.microsoft.com/office/word/2010/wordprocessingGroup" xmlns:wpi="http://schemas.microsoft.com/office/word/2010/wordprocessingInk" xmlns:wne="http://schemas.microsoft.com/office/word/2006/wordml" xmlns:wps="http://schemas.microsoft.com/office/word/2010/wordprocessingShape" mc:Ignorable="w14 w15 w16se w16cid w16 w16cex wp14">
+<w:document xmlns:wpc="http://schemas.microsoft.com/office/word/2010/wordprocessingCanvas" xmlns:cx="http://schemas.microsoft.com/office/drawing/2014/chartex" xmlns:cx1="http://schemas.microsoft.com/office/drawing/2015/9/8/chartex" xmlns:cx2="http://schemas.microsoft.com/office/drawing/2015/10/21/chartex" xmlns:cx3="http://schemas.microsoft.com/office/drawing/2016/5/9/chartex" xmlns:cx4="http://schemas.microsoft.com/office/drawing/2016/5/10/chartex" xmlns:cx5="http://schemas.microsoft.com/office/drawing/2016/5/11/chartex" xmlns:cx6="http://schemas.microsoft.com/office/drawing/2016/5/12/chartex" xmlns:cx7="http://schemas.microsoft.com/office/drawing/2016/5/13/chartex" xmlns:cx8="http://schemas.microsoft.com/office/drawing/2016/5/14/chartex" xmlns:mc="http://schemas.openxmlformats.org/markup-compatibility/2006" xmlns:aink="http://schemas.microsoft.com/office/drawing/2016/ink" xmlns:am3d="http://schemas.microsoft.com/office/drawing/2017/model3d" xmlns:o="urn:schemas-microsoft-com:office:office" xmlns:r="http://schemas.openxmlformats.org/officeDocument/2006/relationships" xmlns:m="http://schemas.openxmlformats.org/officeDocument/2006/math" xmlns:v="urn:schemas-microsoft-com:vml" xmlns:wp14="http://schemas.microsoft.com/office/word/2010/wordprocessingDrawing" xmlns:wp="http://schemas.openxmlformats.org/drawingml/2006/wordprocessingDrawing" xmlns:w10="urn:schemas-microsoft-com:office:word" xmlns:w="http://schemas.openxmlformats.org/wordprocessingml/2006/main" xmlns:w14="http://schemas.microsoft.com/office/word/2010/wordml" xmlns:w15="http://schemas.microsoft.com/office/word/2012/wordml" xmlns:w16cex="http://schemas.microsoft.com/office/word/2018/wordml/cex" xmlns:w16cid="http://schemas.microsoft.com/office/word/2016/wordml/cid" xmlns:w16="http://schemas.microsoft.com/office/word/2018/wordml" xmlns:w16sdtdh="http://schemas.microsoft.com/office/word/2020/wordml/sdtdatahash" xmlns:w16se="http://schemas.microsoft.com/office/word/2015/wordml/symex" xmlns:wpg="http://schemas.microsoft.com/office/word/2010/wordprocessingGroup" xmlns:wpi="http://schemas.microsoft.com/office/word/2010/wordprocessingInk" xmlns:wne="http://schemas.microsoft.com/office/word/2006/wordml" xmlns:wps="http://schemas.microsoft.com/office/word/2010/wordprocessingShape" mc:Ignorable="w14 w15 w16se w16cid w16 w16cex w16sdtdh wp14">
   <w:body>
     <w:p>
       <w:pPr>
@@ -8,20 +8,60 @@
         <w:spacing w:before="0" w:beforeAutospacing="0" w:after="360" w:afterAutospacing="0"/>
         <w:textAlignment w:val="baseline"/>
         <w:rPr>
-          <w:rFonts w:ascii="Georgia" w:hAnsi="Georgia"/>
-          <w:color w:val="3C484E"/>
-          <w:sz w:val="25"/>
-          <w:szCs w:val="25"/>
-        </w:rPr>
-      </w:pPr>
-      <w:r>
-        <w:rPr>
-          <w:rFonts w:ascii="Georgia" w:hAnsi="Georgia"/>
-          <w:color w:val="3C484E"/>
-          <w:sz w:val="25"/>
-          <w:szCs w:val="25"/>
-        </w:rPr>
-        <w:t>Sub: Cover Letter</w:t>
+          <w:color w:val="3C484E"/>
+          <w:sz w:val="25"/>
+          <w:szCs w:val="25"/>
+        </w:rPr>
+      </w:pPr>
+      <w:r>
+        <w:rPr>
+          <w:color w:val="3C484E"/>
+          <w:sz w:val="25"/>
+          <w:szCs w:val="25"/>
+        </w:rPr>
+        <w:t>Sub</w:t>
+      </w:r>
+      <w:r>
+        <w:rPr>
+          <w:color w:val="3C484E"/>
+          <w:sz w:val="25"/>
+          <w:szCs w:val="25"/>
+        </w:rPr>
+        <w:t>ject</w:t>
+      </w:r>
+      <w:r>
+        <w:rPr>
+          <w:color w:val="3C484E"/>
+          <w:sz w:val="25"/>
+          <w:szCs w:val="25"/>
+        </w:rPr>
+        <w:t>: Cover Letter</w:t>
+      </w:r>
+      <w:r>
+        <w:rPr>
+          <w:color w:val="3C484E"/>
+          <w:sz w:val="25"/>
+          <w:szCs w:val="25"/>
+        </w:rPr>
+        <w:t xml:space="preserve"> for the position of </w:t>
+      </w:r>
+      <w:r>
+        <w:rPr>
+          <w:b/>
+          <w:bCs/>
+          <w:color w:val="3C484E"/>
+          <w:sz w:val="25"/>
+          <w:szCs w:val="25"/>
+        </w:rPr>
+        <w:t>Executive IT</w:t>
+      </w:r>
+      <w:r>
+        <w:rPr>
+          <w:color w:val="3C484E"/>
+          <w:sz w:val="25"/>
+          <w:szCs w:val="25"/>
+        </w:rPr>
+        <w:t xml:space="preserve"> at Square Pharmaceutical Ltd</w:t>
       </w:r>
     </w:p>
     <w:p>
@@ -30,21 +70,108 @@
         <w:spacing w:before="0" w:beforeAutospacing="0" w:after="360" w:afterAutospacing="0"/>
         <w:textAlignment w:val="baseline"/>
         <w:rPr>
-          <w:rFonts w:ascii="Georgia" w:hAnsi="Georgia"/>
-          <w:color w:val="3C484E"/>
-          <w:sz w:val="25"/>
-          <w:szCs w:val="25"/>
-        </w:rPr>
-      </w:pPr>
-      <w:r>
-        <w:rPr>
-          <w:rFonts w:ascii="Georgia" w:hAnsi="Georgia"/>
-          <w:color w:val="3C484E"/>
-          <w:sz w:val="25"/>
-          <w:szCs w:val="25"/>
-        </w:rPr>
-        <w:t>Dear Mr./Ms./Mrs. (Manager’s name),</w:t>
-      </w:r>
+          <w:color w:val="3C484E"/>
+          <w:sz w:val="25"/>
+          <w:szCs w:val="25"/>
+        </w:rPr>
+      </w:pPr>
+      <w:r>
+        <w:rPr>
+          <w:color w:val="3C484E"/>
+          <w:sz w:val="25"/>
+          <w:szCs w:val="25"/>
+        </w:rPr>
+        <w:t>28</w:t>
+      </w:r>
+      <w:r>
+        <w:rPr>
+          <w:color w:val="3C484E"/>
+          <w:sz w:val="25"/>
+          <w:szCs w:val="25"/>
+          <w:vertAlign w:val="superscript"/>
+        </w:rPr>
+        <w:t>th</w:t>
+      </w:r>
+      <w:r>
+        <w:rPr>
+          <w:color w:val="3C484E"/>
+          <w:sz w:val="25"/>
+          <w:szCs w:val="25"/>
+        </w:rPr>
+        <w:t xml:space="preserve"> July, 2021</w:t>
+      </w:r>
+    </w:p>
+    <w:p>
+      <w:pPr>
+        <w:pStyle w:val="NormalWeb"/>
+        <w:spacing w:before="0" w:beforeAutospacing="0" w:after="0" w:afterAutospacing="0"/>
+        <w:textAlignment w:val="baseline"/>
+        <w:rPr>
+          <w:color w:val="3C484E"/>
+          <w:sz w:val="25"/>
+          <w:szCs w:val="25"/>
+        </w:rPr>
+      </w:pPr>
+      <w:r>
+        <w:rPr>
+          <w:color w:val="3C484E"/>
+          <w:sz w:val="25"/>
+          <w:szCs w:val="25"/>
+        </w:rPr>
+        <w:t>Human Resource Manager</w:t>
+      </w:r>
+    </w:p>
+    <w:p>
+      <w:pPr>
+        <w:pStyle w:val="NormalWeb"/>
+        <w:spacing w:before="0" w:beforeAutospacing="0" w:after="0" w:afterAutospacing="0"/>
+        <w:textAlignment w:val="baseline"/>
+        <w:rPr>
+          <w:color w:val="3C484E"/>
+          <w:sz w:val="25"/>
+          <w:szCs w:val="25"/>
+        </w:rPr>
+      </w:pPr>
+      <w:r>
+        <w:rPr>
+          <w:color w:val="3C484E"/>
+          <w:sz w:val="25"/>
+          <w:szCs w:val="25"/>
+        </w:rPr>
+        <w:t>Square Pharmaceuticals Ltd</w:t>
+      </w:r>
+    </w:p>
+    <w:p>
+      <w:pPr>
+        <w:pStyle w:val="NormalWeb"/>
+        <w:spacing w:before="0" w:beforeAutospacing="0" w:after="0" w:afterAutospacing="0"/>
+        <w:textAlignment w:val="baseline"/>
+        <w:rPr>
+          <w:color w:val="3C484E"/>
+          <w:sz w:val="25"/>
+          <w:szCs w:val="25"/>
+        </w:rPr>
+      </w:pPr>
+      <w:r>
+        <w:rPr>
+          <w:color w:val="3C484E"/>
+          <w:sz w:val="25"/>
+          <w:szCs w:val="25"/>
+        </w:rPr>
+        <w:t>Kaliakoir, Gazipur (Pharmaceuticals Plants)</w:t>
+      </w:r>
+    </w:p>
+    <w:p>
+      <w:pPr>
+        <w:pStyle w:val="NormalWeb"/>
+        <w:spacing w:before="0" w:beforeAutospacing="0" w:after="0" w:afterAutospacing="0"/>
+        <w:textAlignment w:val="baseline"/>
+        <w:rPr>
+          <w:color w:val="3C484E"/>
+          <w:sz w:val="25"/>
+          <w:szCs w:val="25"/>
+        </w:rPr>
+      </w:pPr>
     </w:p>
     <w:p>
       <w:pPr>
@@ -52,20 +179,26 @@
         <w:spacing w:before="0" w:beforeAutospacing="0" w:after="360" w:afterAutospacing="0"/>
         <w:textAlignment w:val="baseline"/>
         <w:rPr>
-          <w:rFonts w:ascii="Georgia" w:hAnsi="Georgia"/>
-          <w:color w:val="3C484E"/>
-          <w:sz w:val="25"/>
-          <w:szCs w:val="25"/>
-        </w:rPr>
-      </w:pPr>
-      <w:r>
-        <w:rPr>
-          <w:rFonts w:ascii="Georgia" w:hAnsi="Georgia"/>
-          <w:color w:val="3C484E"/>
-          <w:sz w:val="25"/>
-          <w:szCs w:val="25"/>
-        </w:rPr>
-        <w:t>I am writing this letter to you regarding the (desired position) that has recently opened up in your company. I came across this position on (website name) and was pleasantly surprised to find that I have all the required qualifications for this job.</w:t>
+          <w:color w:val="3C484E"/>
+          <w:sz w:val="25"/>
+          <w:szCs w:val="25"/>
+        </w:rPr>
+      </w:pPr>
+      <w:r>
+        <w:rPr>
+          <w:color w:val="3C484E"/>
+          <w:sz w:val="25"/>
+          <w:szCs w:val="25"/>
+        </w:rPr>
+        <w:t xml:space="preserve">Dear </w:t>
+      </w:r>
+      <w:r>
+        <w:rPr>
+          <w:color w:val="3C484E"/>
+          <w:sz w:val="25"/>
+          <w:szCs w:val="25"/>
+        </w:rPr>
+        <w:t>Sir</w:t>
       </w:r>
     </w:p>
     <w:p>
@@ -74,20 +207,66 @@
         <w:spacing w:before="0" w:beforeAutospacing="0" w:after="360" w:afterAutospacing="0"/>
         <w:textAlignment w:val="baseline"/>
         <w:rPr>
-          <w:rFonts w:ascii="Georgia" w:hAnsi="Georgia"/>
-          <w:color w:val="3C484E"/>
-          <w:sz w:val="25"/>
-          <w:szCs w:val="25"/>
-        </w:rPr>
-      </w:pPr>
-      <w:r>
-        <w:rPr>
-          <w:rFonts w:ascii="Georgia" w:hAnsi="Georgia"/>
-          <w:color w:val="3C484E"/>
-          <w:sz w:val="25"/>
-          <w:szCs w:val="25"/>
-        </w:rPr>
-        <w:t>I have studied (degree name) from (university name). During my time there I had taken up courses related to (insert three to four relevant courses that you have taken at the university). Currently, I hold a total (percentage or GPA) and have been a good student the entire term of my study in the University. I have also been ranked (mention your rank in class, if any) in a class of (mention the approximate number of students).</w:t>
+          <w:color w:val="3C484E"/>
+          <w:sz w:val="25"/>
+          <w:szCs w:val="25"/>
+        </w:rPr>
+      </w:pPr>
+      <w:r>
+        <w:rPr>
+          <w:color w:val="3C484E"/>
+          <w:sz w:val="25"/>
+          <w:szCs w:val="25"/>
+        </w:rPr>
+        <w:t xml:space="preserve">I am writing this letter to you regarding the </w:t>
+      </w:r>
+      <w:r>
+        <w:rPr>
+          <w:color w:val="3C484E"/>
+          <w:sz w:val="25"/>
+          <w:szCs w:val="25"/>
+        </w:rPr>
+        <w:t>Executive IT</w:t>
+      </w:r>
+      <w:r>
+        <w:rPr>
+          <w:color w:val="3C484E"/>
+          <w:sz w:val="25"/>
+          <w:szCs w:val="25"/>
+        </w:rPr>
+        <w:t xml:space="preserve"> that has recently opened up in your company. I came across this position </w:t>
+      </w:r>
+      <w:r>
+        <w:rPr>
+          <w:color w:val="3C484E"/>
+          <w:sz w:val="25"/>
+          <w:szCs w:val="25"/>
+        </w:rPr>
+        <w:t>through</w:t>
+      </w:r>
+      <w:r>
+        <w:rPr>
+          <w:color w:val="3C484E"/>
+          <w:sz w:val="25"/>
+          <w:szCs w:val="25"/>
+        </w:rPr>
+        <w:t xml:space="preserve"> </w:t>
+      </w:r>
+      <w:r>
+        <w:rPr>
+          <w:color w:val="3C484E"/>
+          <w:sz w:val="25"/>
+          <w:szCs w:val="25"/>
+        </w:rPr>
+        <w:t>Internet</w:t>
+      </w:r>
+      <w:r>
+        <w:rPr>
+          <w:color w:val="3C484E"/>
+          <w:sz w:val="25"/>
+          <w:szCs w:val="25"/>
+        </w:rPr>
+        <w:t xml:space="preserve"> and was pleasantly surprised to find that I have all the required qualifications for this job.</w:t>
       </w:r>
     </w:p>
     <w:p>
@@ -96,70 +275,260 @@
         <w:spacing w:before="0" w:beforeAutospacing="0" w:after="360" w:afterAutospacing="0"/>
         <w:textAlignment w:val="baseline"/>
         <w:rPr>
-          <w:rFonts w:ascii="Georgia" w:hAnsi="Georgia"/>
-          <w:color w:val="3C484E"/>
-          <w:sz w:val="25"/>
-          <w:szCs w:val="25"/>
-        </w:rPr>
-      </w:pPr>
-      <w:r>
-        <w:rPr>
-          <w:rFonts w:ascii="Georgia" w:hAnsi="Georgia"/>
+          <w:color w:val="3C484E"/>
+          <w:sz w:val="25"/>
+          <w:szCs w:val="25"/>
+        </w:rPr>
+      </w:pPr>
+      <w:r>
+        <w:rPr>
+          <w:color w:val="3C484E"/>
+          <w:sz w:val="25"/>
+          <w:szCs w:val="25"/>
+        </w:rPr>
+        <w:t xml:space="preserve">I have studied </w:t>
+      </w:r>
+      <w:r>
+        <w:rPr>
+          <w:color w:val="3C484E"/>
+          <w:sz w:val="25"/>
+          <w:szCs w:val="25"/>
+        </w:rPr>
+        <w:t xml:space="preserve">Computer Science and Software Engineering </w:t>
+      </w:r>
+      <w:r>
+        <w:rPr>
+          <w:color w:val="3C484E"/>
+          <w:sz w:val="25"/>
+          <w:szCs w:val="25"/>
+        </w:rPr>
+        <w:t xml:space="preserve">from </w:t>
+      </w:r>
+      <w:r>
+        <w:rPr>
+          <w:color w:val="3C484E"/>
+          <w:sz w:val="25"/>
+          <w:szCs w:val="25"/>
+        </w:rPr>
+        <w:t>American International University Bangladesh</w:t>
+      </w:r>
+      <w:r>
+        <w:rPr>
+          <w:color w:val="3C484E"/>
+          <w:sz w:val="25"/>
+          <w:szCs w:val="25"/>
+        </w:rPr>
+        <w:t>. During my time there I had taken up courses related to</w:t>
+      </w:r>
+      <w:r>
+        <w:rPr>
+          <w:color w:val="3C484E"/>
+          <w:sz w:val="25"/>
+          <w:szCs w:val="25"/>
+        </w:rPr>
+        <w:t xml:space="preserve"> Computer Network, Advanced Computer Network System, Network Security and  </w:t>
+      </w:r>
+      <w:r>
+        <w:rPr>
+          <w:color w:val="3C484E"/>
+          <w:sz w:val="25"/>
+          <w:szCs w:val="25"/>
+        </w:rPr>
+        <w:t xml:space="preserve"> </w:t>
+      </w:r>
+      <w:r>
+        <w:rPr>
+          <w:color w:val="3C484E"/>
+          <w:sz w:val="25"/>
+          <w:szCs w:val="25"/>
+        </w:rPr>
+        <w:t>Management Information System</w:t>
+      </w:r>
+      <w:r>
+        <w:rPr>
+          <w:color w:val="3C484E"/>
+          <w:sz w:val="25"/>
+          <w:szCs w:val="25"/>
+        </w:rPr>
+        <w:t xml:space="preserve">. Currently, I hold a total </w:t>
+      </w:r>
+      <w:r>
+        <w:rPr>
+          <w:color w:val="3C484E"/>
+          <w:sz w:val="25"/>
+          <w:szCs w:val="25"/>
+        </w:rPr>
+        <w:t xml:space="preserve">3.32 </w:t>
+      </w:r>
+      <w:r>
+        <w:rPr>
+          <w:color w:val="3C484E"/>
+        </w:rPr>
+        <w:t xml:space="preserve">CGPA </w:t>
+      </w:r>
+      <w:r>
+        <w:rPr>
+          <w:color w:val="3C484E"/>
+          <w:sz w:val="25"/>
+          <w:szCs w:val="25"/>
+        </w:rPr>
+        <w:t xml:space="preserve">and have been a good student the entire term of my study in the University. </w:t>
+      </w:r>
+    </w:p>
+    <w:p>
+      <w:pPr>
+        <w:pStyle w:val="NormalWeb"/>
+        <w:spacing w:before="0" w:beforeAutospacing="0" w:after="0" w:afterAutospacing="0"/>
+        <w:textAlignment w:val="baseline"/>
+        <w:rPr>
+          <w:color w:val="3C484E"/>
+          <w:sz w:val="25"/>
+          <w:szCs w:val="25"/>
+        </w:rPr>
+      </w:pPr>
+      <w:r>
+        <w:rPr>
           <w:color w:val="3C484E"/>
           <w:sz w:val="25"/>
           <w:szCs w:val="25"/>
         </w:rPr>
         <w:t>While attending classes, I focused my attention towards the following areas:</w:t>
       </w:r>
-      <w:r>
-        <w:rPr>
-          <w:rFonts w:ascii="Georgia" w:hAnsi="Georgia"/>
+    </w:p>
+    <w:p>
+      <w:pPr>
+        <w:pStyle w:val="NormalWeb"/>
+        <w:spacing w:before="0" w:beforeAutospacing="0" w:after="0" w:afterAutospacing="0"/>
+        <w:textAlignment w:val="baseline"/>
+        <w:rPr>
+          <w:color w:val="3C484E"/>
+          <w:sz w:val="25"/>
+          <w:szCs w:val="25"/>
+        </w:rPr>
+      </w:pPr>
+      <w:r>
+        <w:rPr>
           <w:color w:val="3C484E"/>
           <w:sz w:val="25"/>
           <w:szCs w:val="25"/>
         </w:rPr>
         <w:br/>
-      </w:r>
-      <w:proofErr w:type="gramStart"/>
-      <w:r>
-        <w:rPr>
-          <w:rFonts w:ascii="Georgia" w:hAnsi="Georgia"/>
-          <w:color w:val="3C484E"/>
-          <w:sz w:val="25"/>
-          <w:szCs w:val="25"/>
-        </w:rPr>
-        <w:t>1.(</w:t>
-      </w:r>
-      <w:proofErr w:type="gramEnd"/>
-      <w:r>
-        <w:rPr>
-          <w:rFonts w:ascii="Georgia" w:hAnsi="Georgia"/>
-          <w:color w:val="3C484E"/>
-          <w:sz w:val="25"/>
-          <w:szCs w:val="25"/>
-        </w:rPr>
-        <w:t>mention first area of interest)</w:t>
-      </w:r>
-      <w:r>
-        <w:rPr>
-          <w:rFonts w:ascii="Georgia" w:hAnsi="Georgia"/>
+        <w:t>1.</w:t>
+      </w:r>
+      <w:r>
+        <w:rPr>
+          <w:color w:val="3C484E"/>
+          <w:sz w:val="25"/>
+          <w:szCs w:val="25"/>
+        </w:rPr>
+        <w:t xml:space="preserve"> Network Architecture</w:t>
+      </w:r>
+      <w:r>
+        <w:rPr>
           <w:color w:val="3C484E"/>
           <w:sz w:val="25"/>
           <w:szCs w:val="25"/>
         </w:rPr>
         <w:br/>
-        <w:t>2.(mention second area of interest)</w:t>
-      </w:r>
-      <w:r>
-        <w:rPr>
-          <w:rFonts w:ascii="Georgia" w:hAnsi="Georgia"/>
+        <w:t>2.</w:t>
+      </w:r>
+      <w:r>
+        <w:rPr>
+          <w:color w:val="3C484E"/>
+          <w:sz w:val="25"/>
+          <w:szCs w:val="25"/>
+        </w:rPr>
+        <w:t xml:space="preserve"> Information System Layout</w:t>
+      </w:r>
+      <w:r>
+        <w:rPr>
+          <w:color w:val="3C484E"/>
+          <w:sz w:val="25"/>
+          <w:szCs w:val="25"/>
+        </w:rPr>
+        <w:t xml:space="preserve"> </w:t>
+      </w:r>
+      <w:r>
+        <w:rPr>
           <w:color w:val="3C484E"/>
           <w:sz w:val="25"/>
           <w:szCs w:val="25"/>
         </w:rPr>
         <w:br/>
-        <w:t>3.(mention third area of interest)</w:t>
-      </w:r>
+        <w:t>3.</w:t>
+      </w:r>
+      <w:r>
+        <w:rPr>
+          <w:color w:val="3C484E"/>
+          <w:sz w:val="25"/>
+          <w:szCs w:val="25"/>
+        </w:rPr>
+        <w:t xml:space="preserve"> Security Models and Different Layer of Internet</w:t>
+      </w:r>
+    </w:p>
+    <w:p>
+      <w:pPr>
+        <w:pStyle w:val="NormalWeb"/>
+        <w:spacing w:before="0" w:beforeAutospacing="0" w:after="0" w:afterAutospacing="0"/>
+        <w:textAlignment w:val="baseline"/>
+        <w:rPr>
+          <w:color w:val="3C484E"/>
+          <w:sz w:val="25"/>
+          <w:szCs w:val="25"/>
+        </w:rPr>
+      </w:pPr>
+      <w:r>
+        <w:rPr>
+          <w:color w:val="3C484E"/>
+          <w:sz w:val="25"/>
+          <w:szCs w:val="25"/>
+        </w:rPr>
+        <w:t xml:space="preserve">4. Information </w:t>
+      </w:r>
+      <w:r>
+        <w:rPr>
+          <w:color w:val="3C484E"/>
+          <w:sz w:val="25"/>
+          <w:szCs w:val="25"/>
+        </w:rPr>
+        <w:t>M</w:t>
+      </w:r>
+      <w:r>
+        <w:rPr>
+          <w:color w:val="3C484E"/>
+          <w:sz w:val="25"/>
+          <w:szCs w:val="25"/>
+        </w:rPr>
+        <w:t xml:space="preserve">anagement </w:t>
+      </w:r>
+      <w:r>
+        <w:rPr>
+          <w:color w:val="3C484E"/>
+          <w:sz w:val="25"/>
+          <w:szCs w:val="25"/>
+        </w:rPr>
+        <w:t>S</w:t>
+      </w:r>
+      <w:r>
+        <w:rPr>
+          <w:color w:val="3C484E"/>
+          <w:sz w:val="25"/>
+          <w:szCs w:val="25"/>
+        </w:rPr>
+        <w:t>ystem</w:t>
+      </w:r>
+    </w:p>
+    <w:p>
+      <w:pPr>
+        <w:pStyle w:val="NormalWeb"/>
+        <w:spacing w:before="0" w:beforeAutospacing="0" w:after="0" w:afterAutospacing="0"/>
+        <w:textAlignment w:val="baseline"/>
+        <w:rPr>
+          <w:color w:val="3C484E"/>
+          <w:sz w:val="25"/>
+          <w:szCs w:val="25"/>
+        </w:rPr>
+      </w:pPr>
     </w:p>
     <w:p>
       <w:pPr>
@@ -167,20 +536,188 @@
         <w:spacing w:before="0" w:beforeAutospacing="0" w:after="360" w:afterAutospacing="0"/>
         <w:textAlignment w:val="baseline"/>
         <w:rPr>
-          <w:rFonts w:ascii="Georgia" w:hAnsi="Georgia"/>
-          <w:color w:val="3C484E"/>
-          <w:sz w:val="25"/>
-          <w:szCs w:val="25"/>
-        </w:rPr>
-      </w:pPr>
-      <w:r>
-        <w:rPr>
-          <w:rFonts w:ascii="Georgia" w:hAnsi="Georgia"/>
-          <w:color w:val="3C484E"/>
-          <w:sz w:val="25"/>
-          <w:szCs w:val="25"/>
-        </w:rPr>
-        <w:t>My focused study helped me develop (university project that you have completed). It has helped me secure a prominent internship in (mention internship company) and I was placed (mention rank obtained due to the project) overall.</w:t>
+          <w:color w:val="3C484E"/>
+          <w:sz w:val="25"/>
+          <w:szCs w:val="25"/>
+        </w:rPr>
+      </w:pPr>
+      <w:r>
+        <w:rPr>
+          <w:color w:val="3C484E"/>
+          <w:sz w:val="25"/>
+          <w:szCs w:val="25"/>
+        </w:rPr>
+        <w:t>I would be grateful to have an interview session with you. Please have a look at the resume that I have enclosed with this letter as per your convenience. I have provided my email id and contact number should you be interested in knowing more things about me.</w:t>
+      </w:r>
+      <w:r>
+        <w:rPr>
+          <w:color w:val="3C484E"/>
+          <w:sz w:val="25"/>
+          <w:szCs w:val="25"/>
+        </w:rPr>
+        <w:t xml:space="preserve"> You can reach me out at +8801644476236, +8801793409201 or email </w:t>
+      </w:r>
+      <w:hyperlink r:id="rId4" w:history="1">
+        <w:r>
+          <w:rPr>
+            <w:rStyle w:val="Hyperlink"/>
+            <w:sz w:val="25"/>
+            <w:szCs w:val="25"/>
+          </w:rPr>
+          <w:t>md.fazlarabbi07@gmail.com</w:t>
+        </w:r>
+      </w:hyperlink>
+      <w:r>
+        <w:rPr>
+          <w:color w:val="3C484E"/>
+          <w:sz w:val="25"/>
+          <w:szCs w:val="25"/>
+        </w:rPr>
+        <w:t>. Thanks for your consideration.</w:t>
+      </w:r>
+    </w:p>
+    <w:p>
+      <w:pPr>
+        <w:pStyle w:val="NormalWeb"/>
+        <w:spacing w:before="0" w:beforeAutospacing="0" w:after="0" w:afterAutospacing="0"/>
+        <w:textAlignment w:val="baseline"/>
+        <w:rPr>
+          <w:color w:val="3C484E"/>
+          <w:sz w:val="25"/>
+          <w:szCs w:val="25"/>
+        </w:rPr>
+      </w:pPr>
+      <w:r>
+        <w:rPr>
+          <w:color w:val="3C484E"/>
+          <w:sz w:val="25"/>
+          <w:szCs w:val="25"/>
+        </w:rPr>
+        <w:t>Sincerely,</w:t>
+      </w:r>
+      <w:r>
+        <w:rPr>
+          <w:color w:val="3C484E"/>
+          <w:sz w:val="25"/>
+          <w:szCs w:val="25"/>
+        </w:rPr>
+        <w:br/>
+      </w:r>
+      <w:r>
+        <w:rPr>
+          <w:color w:val="3C484E"/>
+          <w:sz w:val="25"/>
+          <w:szCs w:val="25"/>
+        </w:rPr>
+        <w:t>Md. Fazla Rabbi</w:t>
+      </w:r>
+    </w:p>
+    <w:p>
+      <w:pPr>
+        <w:pStyle w:val="NormalWeb"/>
+        <w:spacing w:before="0" w:beforeAutospacing="0" w:after="0" w:afterAutospacing="0"/>
+        <w:textAlignment w:val="baseline"/>
+        <w:rPr>
+          <w:color w:val="3C484E"/>
+          <w:sz w:val="25"/>
+          <w:szCs w:val="25"/>
+        </w:rPr>
+      </w:pPr>
+      <w:r>
+        <w:rPr>
+          <w:color w:val="3C484E"/>
+          <w:sz w:val="25"/>
+          <w:szCs w:val="25"/>
+        </w:rPr>
+        <w:t>IT Executive at Ahsan Tech IT Ltd</w:t>
+      </w:r>
+    </w:p>
+    <w:p>
+      <w:pPr>
+        <w:pStyle w:val="NormalWeb"/>
+        <w:spacing w:before="0" w:beforeAutospacing="0" w:after="0" w:afterAutospacing="0"/>
+        <w:textAlignment w:val="baseline"/>
+        <w:rPr>
+          <w:color w:val="202124"/>
+          <w:sz w:val="25"/>
+          <w:szCs w:val="25"/>
+          <w:shd w:val="clear" w:color="auto" w:fill="FFFFFF"/>
+        </w:rPr>
+      </w:pPr>
+      <w:r>
+        <w:rPr>
+          <w:color w:val="202124"/>
+          <w:sz w:val="25"/>
+          <w:szCs w:val="25"/>
+          <w:shd w:val="clear" w:color="auto" w:fill="FFFFFF"/>
+        </w:rPr>
+        <w:t>KA-74/2, Level 4, Kuri-</w:t>
+      </w:r>
+      <w:r>
+        <w:rPr>
+          <w:color w:val="202124"/>
+          <w:sz w:val="25"/>
+          <w:szCs w:val="25"/>
+          <w:shd w:val="clear" w:color="auto" w:fill="FFFFFF"/>
+        </w:rPr>
+        <w:t>Chowrasta,</w:t>
+      </w:r>
+      <w:r>
+        <w:rPr>
+          <w:color w:val="202124"/>
+          <w:sz w:val="25"/>
+          <w:szCs w:val="25"/>
+          <w:shd w:val="clear" w:color="auto" w:fill="FFFFFF"/>
+        </w:rPr>
+        <w:t xml:space="preserve"> Progoti</w:t>
+      </w:r>
+      <w:r>
+        <w:rPr>
+          <w:color w:val="202124"/>
+          <w:sz w:val="25"/>
+          <w:szCs w:val="25"/>
+          <w:shd w:val="clear" w:color="auto" w:fill="FFFFFF"/>
+        </w:rPr>
+        <w:t xml:space="preserve"> </w:t>
+      </w:r>
+      <w:r>
+        <w:rPr>
+          <w:color w:val="202124"/>
+          <w:sz w:val="25"/>
+          <w:szCs w:val="25"/>
+          <w:shd w:val="clear" w:color="auto" w:fill="FFFFFF"/>
+        </w:rPr>
+        <w:t>Sarani</w:t>
+      </w:r>
+      <w:r>
+        <w:rPr>
+          <w:color w:val="202124"/>
+          <w:sz w:val="25"/>
+          <w:szCs w:val="25"/>
+          <w:shd w:val="clear" w:color="auto" w:fill="FFFFFF"/>
+        </w:rPr>
+        <w:t>,</w:t>
+      </w:r>
+    </w:p>
+    <w:p>
+      <w:pPr>
+        <w:pStyle w:val="NormalWeb"/>
+        <w:spacing w:before="0" w:beforeAutospacing="0" w:after="0" w:afterAutospacing="0"/>
+        <w:textAlignment w:val="baseline"/>
+        <w:rPr>
+          <w:color w:val="3C484E"/>
+          <w:sz w:val="25"/>
+          <w:szCs w:val="25"/>
+        </w:rPr>
+      </w:pPr>
+      <w:r>
+        <w:rPr>
+          <w:color w:val="202124"/>
+          <w:sz w:val="25"/>
+          <w:szCs w:val="25"/>
+          <w:shd w:val="clear" w:color="auto" w:fill="FFFFFF"/>
+        </w:rPr>
+        <w:t>Dhaka, 1230</w:t>
       </w:r>
     </w:p>
     <w:p>
@@ -189,21 +726,11 @@
         <w:spacing w:before="0" w:beforeAutospacing="0" w:after="360" w:afterAutospacing="0"/>
         <w:textAlignment w:val="baseline"/>
         <w:rPr>
-          <w:rFonts w:ascii="Georgia" w:hAnsi="Georgia"/>
-          <w:color w:val="3C484E"/>
-          <w:sz w:val="25"/>
-          <w:szCs w:val="25"/>
-        </w:rPr>
-      </w:pPr>
-      <w:r>
-        <w:rPr>
-          <w:rFonts w:ascii="Georgia" w:hAnsi="Georgia"/>
-          <w:color w:val="3C484E"/>
-          <w:sz w:val="25"/>
-          <w:szCs w:val="25"/>
-        </w:rPr>
-        <w:t>I would be grateful to have an interview session with you. Please have a look at the resume that I have enclosed with this letter as per your convenience. I have provided my email id and contact number should you be interested in knowing more things about me.</w:t>
-      </w:r>
+          <w:color w:val="3C484E"/>
+          <w:sz w:val="25"/>
+          <w:szCs w:val="25"/>
+        </w:rPr>
+      </w:pPr>
     </w:p>
     <w:p>
       <w:pPr>
@@ -211,33 +738,24 @@
         <w:spacing w:before="0" w:beforeAutospacing="0" w:after="360" w:afterAutospacing="0"/>
         <w:textAlignment w:val="baseline"/>
         <w:rPr>
-          <w:rFonts w:ascii="Georgia" w:hAnsi="Georgia"/>
-          <w:color w:val="3C484E"/>
-          <w:sz w:val="25"/>
-          <w:szCs w:val="25"/>
-        </w:rPr>
-      </w:pPr>
-      <w:r>
-        <w:rPr>
-          <w:rFonts w:ascii="Georgia" w:hAnsi="Georgia"/>
-          <w:color w:val="3C484E"/>
-          <w:sz w:val="25"/>
-          <w:szCs w:val="25"/>
-        </w:rPr>
-        <w:t>Sincerely,</w:t>
-      </w:r>
-      <w:r>
-        <w:rPr>
-          <w:rFonts w:ascii="Georgia" w:hAnsi="Georgia"/>
-          <w:color w:val="3C484E"/>
-          <w:sz w:val="25"/>
-          <w:szCs w:val="25"/>
-        </w:rPr>
-        <w:br/>
-        <w:t>(Name)</w:t>
-      </w:r>
-    </w:p>
-    <w:p/>
+          <w:color w:val="3C484E"/>
+          <w:sz w:val="25"/>
+          <w:szCs w:val="25"/>
+        </w:rPr>
+      </w:pPr>
+    </w:p>
+    <w:p>
+      <w:pPr>
+        <w:pStyle w:val="NormalWeb"/>
+        <w:spacing w:before="0" w:beforeAutospacing="0" w:after="360" w:afterAutospacing="0"/>
+        <w:textAlignment w:val="baseline"/>
+        <w:rPr>
+          <w:color w:val="3C484E"/>
+          <w:sz w:val="25"/>
+          <w:szCs w:val="25"/>
+        </w:rPr>
+      </w:pPr>
+    </w:p>
     <w:sectPr>
       <w:pgSz w:w="12240" w:h="15840"/>
       <w:pgMar w:top="1440" w:right="1440" w:bottom="1440" w:left="1440" w:header="720" w:footer="720" w:gutter="0"/>
@@ -249,7 +767,7 @@
 </file>
 
 <file path=word/styles.xml><?xml version="1.0" encoding="utf-8"?>
-<w:styles xmlns:mc="http://schemas.openxmlformats.org/markup-compatibility/2006" xmlns:r="http://schemas.openxmlformats.org/officeDocument/2006/relationships" xmlns:w="http://schemas.openxmlformats.org/wordprocessingml/2006/main" xmlns:w14="http://schemas.microsoft.com/office/word/2010/wordml" xmlns:w15="http://schemas.microsoft.com/office/word/2012/wordml" xmlns:w16cex="http://schemas.microsoft.com/office/word/2018/wordml/cex" xmlns:w16cid="http://schemas.microsoft.com/office/word/2016/wordml/cid" xmlns:w16="http://schemas.microsoft.com/office/word/2018/wordml" xmlns:w16se="http://schemas.microsoft.com/office/word/2015/wordml/symex" mc:Ignorable="w14 w15 w16se w16cid w16 w16cex">
+<w:styles xmlns:mc="http://schemas.openxmlformats.org/markup-compatibility/2006" xmlns:r="http://schemas.openxmlformats.org/officeDocument/2006/relationships" xmlns:w="http://schemas.openxmlformats.org/wordprocessingml/2006/main" xmlns:w14="http://schemas.microsoft.com/office/word/2010/wordml" xmlns:w15="http://schemas.microsoft.com/office/word/2012/wordml" xmlns:w16cex="http://schemas.microsoft.com/office/word/2018/wordml/cex" xmlns:w16cid="http://schemas.microsoft.com/office/word/2016/wordml/cid" xmlns:w16="http://schemas.microsoft.com/office/word/2018/wordml" xmlns:w16sdtdh="http://schemas.microsoft.com/office/word/2020/wordml/sdtdatahash" xmlns:w16se="http://schemas.microsoft.com/office/word/2015/wordml/symex" mc:Ignorable="w14 w15 w16se w16cid w16 w16cex w16sdtdh">
   <w:docDefaults>
     <w:rPrDefault>
       <w:rPr>
@@ -690,6 +1208,29 @@
       <w:szCs w:val="24"/>
     </w:rPr>
   </w:style>
+  <w:style w:type="character" w:styleId="Hyperlink">
+    <w:name w:val="Hyperlink"/>
+    <w:basedOn w:val="DefaultParagraphFont"/>
+    <w:uiPriority w:val="99"/>
+    <w:unhideWhenUsed/>
+    <w:rsid w:val="00EC0717"/>
+    <w:rPr>
+      <w:color w:val="0563C1" w:themeColor="hyperlink"/>
+      <w:u w:val="single"/>
+    </w:rPr>
+  </w:style>
+  <w:style w:type="character" w:styleId="UnresolvedMention">
+    <w:name w:val="Unresolved Mention"/>
+    <w:basedOn w:val="DefaultParagraphFont"/>
+    <w:uiPriority w:val="99"/>
+    <w:semiHidden/>
+    <w:unhideWhenUsed/>
+    <w:rsid w:val="00EC0717"/>
+    <w:rPr>
+      <w:color w:val="605E5C"/>
+      <w:shd w:val="clear" w:color="auto" w:fill="E1DFDD"/>
+    </w:rPr>
+  </w:style>
 </w:styles>
 </file>
 

</xml_diff>